<commit_message>
update bayes analysis and demographics
</commit_message>
<xml_diff>
--- a/CCC_ms1/CCC_ms1.docx
+++ b/CCC_ms1/CCC_ms1.docx
@@ -49,7 +49,7 @@
         <w:t xml:space="preserve"> </w:t>
       </w:r>
       <w:r>
-        <w:t xml:space="preserve">endgenous</w:t>
+        <w:t xml:space="preserve">endogenous</w:t>
       </w:r>
       <w:r>
         <w:t xml:space="preserve"> </w:t>
@@ -311,7 +311,7 @@
         <w:pStyle w:val="h1-pagebreak"/>
       </w:pPr>
       <w:r>
-        <w:t xml:space="preserve">Contextual cuing in the presence of an endgenous cue for attention</w:t>
+        <w:t xml:space="preserve">Contextual cuing in the presence of an endogenous cue for attention</w:t>
       </w:r>
     </w:p>
     <w:p>
@@ -514,7 +514,7 @@
         <w:pStyle w:val="Textkrper"/>
       </w:pPr>
       <w:r>
-        <w:t xml:space="preserve">The overarching aim of the current study is to explore the interaction between controlled (top-down) attentional processes and the pattern of search behaviour established by the repeated configurations. Specifically we seek to understand whether repeated configurations continue to guide attention even when participants are directed to alter their natural search patterns by the presence of an endogenous cue. The experiments explore both the performance aspect of CC in terms of whether it continues to guide behaviour once an endogenous cue is introduced, and also whether the development of the search behaviour is impeded when trained concurrently with the endogenous cue.</w:t>
+        <w:t xml:space="preserve">The overarching aim of the current study is to explore the interaction between controlled (top-down) attentional processes and the pattern of search behaviour established by the repeated configurations. Specifically we seek to understand whether repeated configurations continue to guide attention even when participants are directed to alter their natural search patterns by the presence of an endogenous cue (an arrow that instructs the participant to direct attention in a specific direction). The experiments explore both the performance aspect of CC in terms of whether it continues to guide behaviour once an endogenous cue is introduced, and also whether the development of the search behaviour is impeded when trained concurrently with the endogenous cue.</w:t>
       </w:r>
     </w:p>
     <w:bookmarkStart w:id="22" w:name="transparency-and-openness"/>
@@ -733,7 +733,7 @@
         <w:t xml:space="preserve"> </w:t>
       </w:r>
       <w:r>
-        <w:t xml:space="preserve">shape (rotated at either 90° or 270°). Stimuli were XX mm (X.X°) square and arranged in a square grid of 144 evenly spaced cells (12 x 12) which was positioned centrally on the screen and was XXX mm (XX°) square. The grid itself was invisible to participants. The fixation cross (displayed centrally before each trial) was XX mm (X.X°) square. The background of the screen was grey (RGB: .6, .6, .6) and the stimuli were presented in black (RGB: 1, 1, 1). There was a small offset in the vertical line of the</w:t>
+        <w:t xml:space="preserve">shape (rotated at either 90° or 270°). Stimuli were 8 mm square and arranged in a square grid of 144 evenly spaced cells (12 x 12) which was positioned centrally on the screen and was 170 mm square. The grid itself was invisible to participants. The fixation cross (displayed centrally before each trial) was 4 mm square. The background of the screen was grey (RGB: .6, .6, .6) and the stimuli were presented in black (RGB: 1, 1, 1). There was a small offset in the vertical line of the</w:t>
       </w:r>
       <w:r>
         <w:t xml:space="preserve"> </w:t>
@@ -860,7 +860,7 @@
         <w:pStyle w:val="Textkrper"/>
       </w:pPr>
       <w:r>
-        <w:t xml:space="preserve">(ref:schematicCC) Schematic of the manipulation of target position in consistent and inconsistent trials of phase 2</w:t>
+        <w:t xml:space="preserve">(ref:schematicCC) Schematic of the manipulation of target position in consistent and inconsistent trials of phase 2. The dashed lines show the division of the stimuli into quadrants, but were not present in the task procedure.</w:t>
       </w:r>
     </w:p>
     <w:p>
@@ -943,7 +943,7 @@
         <w:pStyle w:val="Textkrper"/>
       </w:pPr>
       <w:r>
-        <w:t xml:space="preserve">Each trial commenced with a fixation cross presented in the center of the screen for 500 ms, which was then replaced immediately by the search configuration. Participants searched for the target stimulus and responded with a left or right response depending on its orientation. Reaction times (RTs) were recorded from the onset of the search configuration. Following a valid response (c or n), the configuration was removed from the screen. The response– stimulus interval (hereafter RSI) was 1000 ms. If participants made an incorrect response to the target orientation,</w:t>
+        <w:t xml:space="preserve">Each trial commenced with a fixation cross presented in the center of the screen for 500 ms, which was then replaced immediately by the search configuration. Participants searched for the target stimulus and responded with a left or right response depending on its orientation. Reaction times (RTs) were recorded from the onset of the search configuration. Following a valid response (c or n), the configuration was removed from the screen. The ITI was 1000 ms. If participants made an incorrect response to the target orientation,</w:t>
       </w:r>
       <w:r>
         <w:t xml:space="preserve"> </w:t>
@@ -1182,7 +1182,7 @@
         <w:t xml:space="preserve"> </w:t>
       </w:r>
       <w:r>
-        <w:t xml:space="preserve">= 2.3 × 10</w:t>
+        <w:t xml:space="preserve">= 2.2 × 10</w:t>
       </w:r>
       <w:r>
         <w:rPr>
@@ -1194,7 +1194,7 @@
         <w:t xml:space="preserve"> </w:t>
       </w:r>
       <w:r>
-        <w:t xml:space="preserve">± 3.25%. The addition of the interaction term did not improve the model fit, BF = 0.45 ± 5.81%, though there was no evidence for the absence of the interaction. The best fitting model was a better fit than the two models containing only one of the factors, smallest BF = 37.66 ± 3.28%, providing strong support for both the effects of configuration and epoch.</w:t>
+        <w:t xml:space="preserve">± 1.82%. The addition of the interaction term did not improve the model fit, BF = 0.46 ± 3.02%, though there was no evidence for the absence of the interaction. The best fitting model was a better fit than the two models containing only one of the factors, smallest BF = 35.69 ± 1.93%, providing strong support for both the effects of configuration and epoch.</w:t>
       </w:r>
     </w:p>
     <w:p>
@@ -1214,7 +1214,7 @@
         <w:t xml:space="preserve"> </w:t>
       </w:r>
       <w:r>
-        <w:t xml:space="preserve">= 46.57 ± 1.77%. The next best fitting model contained these two factors and the interaction term, and was not a substantially worse fit to the data, BF = 0.54 ± 2.71%. The best fitting model (with factors of configuration and target position, but no interaction) was a substantially better fit to the data than the model containing only the factor of configuration BF = 21.23 ± 1.98% providing evidence that RTs were faster on consistent than inconsistent trials. There was no difference between the best fitting model and the model containing only the factor of target position, BF = 2.33 ± 2.68%.</w:t>
+        <w:t xml:space="preserve">= 46.51 ± 1.59%. The next best fitting model contained these two factors and the interaction term, and was not a substantially worse fit to the data, BF = 0.59 ± 4.83%. The best fitting model (with factors of configuration and target position, but no interaction) was a substantially better fit to the data than the model containing only the factor of configuration BF = 20.58 ± 2.02% providing evidence that RTs were faster on consistent than inconsistent trials. There was no difference between the best fitting model and the model containing only the factor of target position, BF = 2.42 ± 1.8%.</w:t>
       </w:r>
     </w:p>
     <w:p>
@@ -1533,7 +1533,7 @@
         <w:pStyle w:val="FirstParagraph"/>
       </w:pPr>
       <w:r>
-        <w:t xml:space="preserve">Participants were tested in a quiet laboratory testing cubicle, with a standard PC and a 24” monitor set at a resolution of 1920 x 1080 pixels. All other materials and stimuli were identical to Experiment 1.</w:t>
+        <w:t xml:space="preserve">Participants were tested in a quiet laboratory testing cubicle, with a standard PC and a 24” monitor set at a resolution of 1920 x 1080 pixels. Since the monitor was larger for this experiment, the dimensions of the presented stimuli had a proportional increase in size: Distractor stimuli were 11 mm square; the search grid was 240 mm square; the fixation cross was 6 mm square. All other aspects of the materials was the same as Experiment 1.</w:t>
       </w:r>
     </w:p>
     <w:bookmarkEnd w:id="41"/>
@@ -1721,7 +1721,7 @@
         <w:t xml:space="preserve"> </w:t>
       </w:r>
       <w:r>
-        <w:t xml:space="preserve">= 6.9 × 10</w:t>
+        <w:t xml:space="preserve">= 7.1 × 10</w:t>
       </w:r>
       <w:r>
         <w:rPr>
@@ -1733,7 +1733,7 @@
         <w:t xml:space="preserve"> </w:t>
       </w:r>
       <w:r>
-        <w:t xml:space="preserve">± 1.54%. The next best fitting model contained all three factors and the interaction of epoch and configuration, BF</w:t>
+        <w:t xml:space="preserve">± 1.5%. The next best fitting model contained all three factors and the interaction of epoch and configuration, BF</w:t>
       </w:r>
       <w:r>
         <w:rPr>
@@ -1745,7 +1745,7 @@
         <w:t xml:space="preserve"> </w:t>
       </w:r>
       <w:r>
-        <w:t xml:space="preserve">= 5.3 × 10</w:t>
+        <w:t xml:space="preserve">= 5 × 10</w:t>
       </w:r>
       <w:r>
         <w:rPr>
@@ -1757,7 +1757,7 @@
         <w:t xml:space="preserve"> </w:t>
       </w:r>
       <w:r>
-        <w:t xml:space="preserve">± 3.25%, and this model was not a substantially worse fit to the data, BF = 0.77 ± 3.59%. All other models were substantially worse fits than the best fitting model, largest BF = 0.25 ± 4.21%. Importantly, the interaction term between the factors of endogenous cue and configuration did not improve the fit of the model, providing substantial support for the absence of this interaction, BF = 0.19 ± 3.09%.</w:t>
+        <w:t xml:space="preserve">± 1.87%, and this model was not a substantially worse fit to the data, BF = 0.71 ± 2.4%. All other models were substantially worse fits than the best fitting model, largest BF = 0.27 ± 3.12%. Importantly, the interaction term between the factors of endogenous cue and configuration did not improve the fit of the model, providing substantial support for the absence of this interaction, BF = 0.19 ± 2.92%.</w:t>
       </w:r>
     </w:p>
     <w:p>
@@ -1777,7 +1777,7 @@
         <w:t xml:space="preserve"> </w:t>
       </w:r>
       <w:r>
-        <w:t xml:space="preserve">= 9.7 × 10</w:t>
+        <w:t xml:space="preserve">= 9.2 × 10</w:t>
       </w:r>
       <w:r>
         <w:rPr>
@@ -1789,7 +1789,7 @@
         <w:t xml:space="preserve"> </w:t>
       </w:r>
       <w:r>
-        <w:t xml:space="preserve">± 1.76%. There was substantial support for this model over the next best fitting model, BF = 9.37 ± 5.24%. To examine the interaction of the configuration and endogenous cue factors, we compared the model containing those two factors to the model containing the two factors plus the interaction of configuration and endogenous cue, which revealed substantial support for the absence of an interaction, BF = 0.13 ± 7.25%.</w:t>
+        <w:t xml:space="preserve">± 0.9%. There was substantial support for this model over the next best fitting model, BF = 8.66 ± 2.11%. To examine the interaction of the configuration and endogenous cue factors, we compared the model containing those two factors to the model containing the two factors plus the interaction of configuration and endogenous cue, which revealed substantial support for the absence of an interaction, BF = 0.13 ± 3.98%.</w:t>
       </w:r>
     </w:p>
     <w:p>
@@ -1809,7 +1809,7 @@
         <w:t xml:space="preserve"> </w:t>
       </w:r>
       <w:r>
-        <w:t xml:space="preserve">= 4.2 × 10</w:t>
+        <w:t xml:space="preserve">= 3.7 × 10</w:t>
       </w:r>
       <w:r>
         <w:rPr>
@@ -1821,7 +1821,7 @@
         <w:t xml:space="preserve"> </w:t>
       </w:r>
       <w:r>
-        <w:t xml:space="preserve">± 14.02%. The addition of the interaction term did not strengthen the model, providing substantial evidence for the absence of the interaction, BF = 0.08 ± 14.33%.</w:t>
+        <w:t xml:space="preserve">± 2.42%. The addition of the interaction term did not strengthen the model, providing substantial evidence for the absence of the interaction, BF = 0.09 ± 3.63%.</w:t>
       </w:r>
     </w:p>
     <w:bookmarkEnd w:id="49"/>
@@ -2024,7 +2024,7 @@
         <w:pStyle w:val="FirstParagraph"/>
       </w:pPr>
       <w:r>
-        <w:t xml:space="preserve">The experiment was conducted in a quiet testing cubicle, as described in Experiment 2. All other materials and stimuli were identical to Experiment 1.</w:t>
+        <w:t xml:space="preserve">All materials, including stimuli and testing environment were identical to Experiment 2.</w:t>
       </w:r>
     </w:p>
     <w:bookmarkEnd w:id="53"/>
@@ -2228,7 +2228,7 @@
         <w:t xml:space="preserve"> </w:t>
       </w:r>
       <w:r>
-        <w:t xml:space="preserve">= 5.3 × 10</w:t>
+        <w:t xml:space="preserve">= 5.9 × 10</w:t>
       </w:r>
       <w:r>
         <w:rPr>
@@ -2240,7 +2240,7 @@
         <w:t xml:space="preserve"> </w:t>
       </w:r>
       <w:r>
-        <w:t xml:space="preserve">± 1.32%. However, the model without the interaction provided a strong fit to the data, BF</w:t>
+        <w:t xml:space="preserve">± 5.28%. However, the model without the interaction provided a strong fit to the data, BF</w:t>
       </w:r>
       <w:r>
         <w:rPr>
@@ -2264,7 +2264,7 @@
         <w:t xml:space="preserve"> </w:t>
       </w:r>
       <w:r>
-        <w:t xml:space="preserve">± 1.4%, and a comparison between the two models did not find any evidence in support of the interaction term, BF = 0.96 ± 1.92%. There was strong support for the best fitting model over the remaining models, smallest BF = 3894.39 ± 1.41%, providing strong support for the factors of epoch and configuration.</w:t>
+        <w:t xml:space="preserve">± 1.22%, and a comparison between the two models did not find any evidence in support of the interaction term, BF = 0.87 ± 5.42%. There was strong support for the best fitting model over the remaining models, smallest BF = 4287.59 ± 5.31%, providing strong support for the factors of epoch and configuration.</w:t>
       </w:r>
     </w:p>
     <w:p>
@@ -2296,7 +2296,7 @@
         <w:t xml:space="preserve"> </w:t>
       </w:r>
       <w:r>
-        <w:t xml:space="preserve">± 0.76%. This model provided a superior fit to the data compared to the next best fitting model that included the two factors and the interaction term, BF = 122.14 ± 1.54%, providing strong support for the contribution of the two factors and the absence of an interaction between the two factors.</w:t>
+        <w:t xml:space="preserve">± 1.07%. This model provided a superior fit to the data compared to the next best fitting model that included the two factors and the interaction term, BF = 124.7 ± 1.44%, providing strong support for the contribution of the two factors and the absence of an interaction between the two factors.</w:t>
       </w:r>
     </w:p>
     <w:p>

</xml_diff>